<commit_message>
fix quatrième de couverture
</commit_message>
<xml_diff>
--- a/docs/quatrième de couverture.docx
+++ b/docs/quatrième de couverture.docx
@@ -18,7 +18,7 @@
         <mc:AlternateContent>
           <mc:Choice Requires="wps">
             <w:drawing>
-              <wp:anchor distT="0" distB="0" distL="114300" distR="114300" simplePos="0" relativeHeight="251659264" behindDoc="1" locked="0" layoutInCell="1" allowOverlap="1" wp14:anchorId="6F30B12A" wp14:editId="3A098DF9">
+              <wp:anchor distT="0" distB="0" distL="114300" distR="114300" simplePos="0" relativeHeight="251659264" behindDoc="1" locked="0" layoutInCell="1" allowOverlap="1" wp14:anchorId="17A5AA47" wp14:editId="49822C60">
                 <wp:simplePos x="0" y="0"/>
                 <wp:positionH relativeFrom="column">
                   <wp:posOffset>-562044</wp:posOffset>
@@ -74,6 +74,8 @@
                               </w:rPr>
                               <w:t>Image de fond</w:t>
                             </w:r>
+                            <w:bookmarkStart w:id="0" w:name="_GoBack"/>
+                            <w:bookmarkEnd w:id="0"/>
                           </w:p>
                         </w:txbxContent>
                       </wps:txbx>
@@ -114,6 +116,8 @@
                         </w:rPr>
                         <w:t>Image de fond</w:t>
                       </w:r>
+                      <w:bookmarkStart w:id="1" w:name="_GoBack"/>
+                      <w:bookmarkEnd w:id="1"/>
                     </w:p>
                   </w:txbxContent>
                 </v:textbox>
@@ -216,7 +220,7 @@
         <mc:AlternateContent>
           <mc:Choice Requires="wps">
             <w:drawing>
-              <wp:anchor distT="0" distB="0" distL="114300" distR="114300" simplePos="0" relativeHeight="251669504" behindDoc="0" locked="0" layoutInCell="1" allowOverlap="1" wp14:anchorId="17102B32" wp14:editId="6255E52B">
+              <wp:anchor distT="0" distB="0" distL="114300" distR="114300" simplePos="0" relativeHeight="251669504" behindDoc="0" locked="0" layoutInCell="1" allowOverlap="1" wp14:anchorId="445A26BA" wp14:editId="518C9725">
                 <wp:simplePos x="0" y="0"/>
                 <wp:positionH relativeFrom="column">
                   <wp:posOffset>-512617</wp:posOffset>
@@ -273,7 +277,10 @@
                               <w:t>ccompagné de</w:t>
                             </w:r>
                             <w:r>
-                              <w:t xml:space="preserve"> ses frères d’armes de la </w:t>
+                              <w:t xml:space="preserve"> ses </w:t>
+                            </w:r>
+                            <w:r>
+                              <w:t xml:space="preserve">frères d’armes de la </w:t>
                             </w:r>
                             <w:proofErr w:type="spellStart"/>
                             <w:r>
@@ -285,7 +292,10 @@
                             </w:r>
                             <w:proofErr w:type="spellStart"/>
                             <w:r>
-                              <w:t>Compagny</w:t>
+                              <w:t>Compa</w:t>
+                            </w:r>
+                            <w:r>
+                              <w:t>ny</w:t>
                             </w:r>
                             <w:proofErr w:type="spellEnd"/>
                             <w:r>
@@ -338,18 +348,35 @@
                         <w:t>ccompagné de</w:t>
                       </w:r>
                       <w:r>
-                        <w:t xml:space="preserve"> ses frères d’armes de la Easy Compagny </w:t>
+                        <w:t xml:space="preserve"> ses </w:t>
+                      </w:r>
+                      <w:r>
+                        <w:t xml:space="preserve">frères d’armes de la </w:t>
+                      </w:r>
+                      <w:proofErr w:type="spellStart"/>
+                      <w:r>
+                        <w:t>Easy</w:t>
+                      </w:r>
+                      <w:proofErr w:type="spellEnd"/>
+                      <w:r>
+                        <w:t xml:space="preserve"> </w:t>
+                      </w:r>
+                      <w:proofErr w:type="spellStart"/>
+                      <w:r>
+                        <w:t>Compa</w:t>
+                      </w:r>
+                      <w:r>
+                        <w:t>ny</w:t>
+                      </w:r>
+                      <w:proofErr w:type="spellEnd"/>
+                      <w:r>
+                        <w:t xml:space="preserve"> </w:t>
                       </w:r>
                       <w:r>
                         <w:t>doivent unir leur force contre l’</w:t>
                       </w:r>
                       <w:r>
-                        <w:t>armée allemand</w:t>
-                      </w:r>
-                      <w:bookmarkStart w:id="1" w:name="_GoBack"/>
-                      <w:bookmarkEnd w:id="1"/>
-                      <w:r>
-                        <w:t>e ou ils devront faire face à la destruction de leur monde.</w:t>
+                        <w:t>armée allemande ou ils devront faire face à la destruction de leur monde.</w:t>
                       </w:r>
                     </w:p>
                     <w:p/>
@@ -397,10 +424,374 @@
           <w:szCs w:val="30"/>
           <w:lang w:eastAsia="fr-FR"/>
         </w:rPr>
+        <w:drawing>
+          <wp:anchor distT="0" distB="0" distL="114300" distR="114300" simplePos="0" relativeHeight="251691008" behindDoc="0" locked="0" layoutInCell="1" allowOverlap="1" wp14:anchorId="7C8CBC4B" wp14:editId="3E2086AD">
+            <wp:simplePos x="0" y="0"/>
+            <wp:positionH relativeFrom="column">
+              <wp:posOffset>5838755</wp:posOffset>
+            </wp:positionH>
+            <wp:positionV relativeFrom="paragraph">
+              <wp:posOffset>5551290</wp:posOffset>
+            </wp:positionV>
+            <wp:extent cx="663633" cy="716269"/>
+            <wp:effectExtent l="0" t="0" r="3175" b="8255"/>
+            <wp:wrapNone/>
+            <wp:docPr id="5" name="Image 5"/>
+            <wp:cNvGraphicFramePr>
+              <a:graphicFrameLocks xmlns:a="http://schemas.openxmlformats.org/drawingml/2006/main" noChangeAspect="1"/>
+            </wp:cNvGraphicFramePr>
+            <a:graphic xmlns:a="http://schemas.openxmlformats.org/drawingml/2006/main">
+              <a:graphicData uri="http://schemas.openxmlformats.org/drawingml/2006/picture">
+                <pic:pic xmlns:pic="http://schemas.openxmlformats.org/drawingml/2006/picture">
+                  <pic:nvPicPr>
+                    <pic:cNvPr id="0" name="insigne2.jpg"/>
+                    <pic:cNvPicPr/>
+                  </pic:nvPicPr>
+                  <pic:blipFill>
+                    <a:blip r:embed="rId5" cstate="print">
+                      <a:extLst>
+                        <a:ext uri="{28A0092B-C50C-407E-A947-70E740481C1C}">
+                          <a14:useLocalDpi xmlns:a14="http://schemas.microsoft.com/office/drawing/2010/main" val="0"/>
+                        </a:ext>
+                      </a:extLst>
+                    </a:blip>
+                    <a:stretch>
+                      <a:fillRect/>
+                    </a:stretch>
+                  </pic:blipFill>
+                  <pic:spPr>
+                    <a:xfrm>
+                      <a:off x="0" y="0"/>
+                      <a:ext cx="666720" cy="719601"/>
+                    </a:xfrm>
+                    <a:prstGeom prst="rect">
+                      <a:avLst/>
+                    </a:prstGeom>
+                  </pic:spPr>
+                </pic:pic>
+              </a:graphicData>
+            </a:graphic>
+            <wp14:sizeRelH relativeFrom="margin">
+              <wp14:pctWidth>0</wp14:pctWidth>
+            </wp14:sizeRelH>
+            <wp14:sizeRelV relativeFrom="margin">
+              <wp14:pctHeight>0</wp14:pctHeight>
+            </wp14:sizeRelV>
+          </wp:anchor>
+        </w:drawing>
+      </w:r>
+      <w:r>
+        <w:rPr>
+          <w:noProof/>
+          <w:sz w:val="30"/>
+          <w:szCs w:val="30"/>
+          <w:lang w:eastAsia="fr-FR"/>
+        </w:rPr>
+        <w:drawing>
+          <wp:anchor distT="0" distB="0" distL="114300" distR="114300" simplePos="0" relativeHeight="251692032" behindDoc="0" locked="0" layoutInCell="1" allowOverlap="1" wp14:anchorId="1BA12E8C" wp14:editId="11837E30">
+            <wp:simplePos x="0" y="0"/>
+            <wp:positionH relativeFrom="column">
+              <wp:posOffset>-561563</wp:posOffset>
+            </wp:positionH>
+            <wp:positionV relativeFrom="paragraph">
+              <wp:posOffset>5600769</wp:posOffset>
+            </wp:positionV>
+            <wp:extent cx="741045" cy="680085"/>
+            <wp:effectExtent l="0" t="0" r="1905" b="5715"/>
+            <wp:wrapNone/>
+            <wp:docPr id="4" name="Image 4"/>
+            <wp:cNvGraphicFramePr>
+              <a:graphicFrameLocks xmlns:a="http://schemas.openxmlformats.org/drawingml/2006/main" noChangeAspect="1"/>
+            </wp:cNvGraphicFramePr>
+            <a:graphic xmlns:a="http://schemas.openxmlformats.org/drawingml/2006/main">
+              <a:graphicData uri="http://schemas.openxmlformats.org/drawingml/2006/picture">
+                <pic:pic xmlns:pic="http://schemas.openxmlformats.org/drawingml/2006/picture">
+                  <pic:nvPicPr>
+                    <pic:cNvPr id="0" name="insigne.png"/>
+                    <pic:cNvPicPr/>
+                  </pic:nvPicPr>
+                  <pic:blipFill>
+                    <a:blip r:embed="rId6" cstate="print">
+                      <a:extLst>
+                        <a:ext uri="{28A0092B-C50C-407E-A947-70E740481C1C}">
+                          <a14:useLocalDpi xmlns:a14="http://schemas.microsoft.com/office/drawing/2010/main" val="0"/>
+                        </a:ext>
+                      </a:extLst>
+                    </a:blip>
+                    <a:stretch>
+                      <a:fillRect/>
+                    </a:stretch>
+                  </pic:blipFill>
+                  <pic:spPr>
+                    <a:xfrm>
+                      <a:off x="0" y="0"/>
+                      <a:ext cx="741045" cy="680085"/>
+                    </a:xfrm>
+                    <a:prstGeom prst="rect">
+                      <a:avLst/>
+                    </a:prstGeom>
+                  </pic:spPr>
+                </pic:pic>
+              </a:graphicData>
+            </a:graphic>
+            <wp14:sizeRelH relativeFrom="margin">
+              <wp14:pctWidth>0</wp14:pctWidth>
+            </wp14:sizeRelH>
+            <wp14:sizeRelV relativeFrom="margin">
+              <wp14:pctHeight>0</wp14:pctHeight>
+            </wp14:sizeRelV>
+          </wp:anchor>
+        </w:drawing>
+      </w:r>
+      <w:r>
+        <w:rPr>
+          <w:noProof/>
+          <w:sz w:val="30"/>
+          <w:szCs w:val="30"/>
+          <w:lang w:eastAsia="fr-FR"/>
+        </w:rPr>
         <mc:AlternateContent>
           <mc:Choice Requires="wps">
             <w:drawing>
-              <wp:anchor distT="0" distB="0" distL="114300" distR="114300" simplePos="0" relativeHeight="251685888" behindDoc="0" locked="0" layoutInCell="1" allowOverlap="1" wp14:anchorId="7AA27941" wp14:editId="4612BEA7">
+              <wp:anchor distT="0" distB="0" distL="114300" distR="114300" simplePos="0" relativeHeight="251689984" behindDoc="0" locked="0" layoutInCell="1" allowOverlap="1" wp14:anchorId="0768455D" wp14:editId="4639BDC7">
+                <wp:simplePos x="0" y="0"/>
+                <wp:positionH relativeFrom="column">
+                  <wp:posOffset>1612265</wp:posOffset>
+                </wp:positionH>
+                <wp:positionV relativeFrom="paragraph">
+                  <wp:posOffset>1819275</wp:posOffset>
+                </wp:positionV>
+                <wp:extent cx="2281555" cy="1704975"/>
+                <wp:effectExtent l="0" t="0" r="23495" b="28575"/>
+                <wp:wrapNone/>
+                <wp:docPr id="16" name="Zone de texte 2"/>
+                <wp:cNvGraphicFramePr>
+                  <a:graphicFrameLocks xmlns:a="http://schemas.openxmlformats.org/drawingml/2006/main"/>
+                </wp:cNvGraphicFramePr>
+                <a:graphic xmlns:a="http://schemas.openxmlformats.org/drawingml/2006/main">
+                  <a:graphicData uri="http://schemas.microsoft.com/office/word/2010/wordprocessingShape">
+                    <wps:wsp>
+                      <wps:cNvSpPr txBox="1">
+                        <a:spLocks noChangeArrowheads="1"/>
+                      </wps:cNvSpPr>
+                      <wps:spPr bwMode="auto">
+                        <a:xfrm>
+                          <a:off x="0" y="0"/>
+                          <a:ext cx="2281555" cy="1704975"/>
+                        </a:xfrm>
+                        <a:prstGeom prst="rect">
+                          <a:avLst/>
+                        </a:prstGeom>
+                        <a:solidFill>
+                          <a:srgbClr val="FFFFFF"/>
+                        </a:solidFill>
+                        <a:ln w="9525">
+                          <a:solidFill>
+                            <a:schemeClr val="tx1"/>
+                          </a:solidFill>
+                          <a:miter lim="800000"/>
+                          <a:headEnd/>
+                          <a:tailEnd/>
+                        </a:ln>
+                      </wps:spPr>
+                      <wps:txbx>
+                        <w:txbxContent>
+                          <w:p>
+                            <w:pPr>
+                              <w:jc w:val="center"/>
+                            </w:pPr>
+                            <w:r>
+                              <w:t xml:space="preserve">Image </w:t>
+                            </w:r>
+                            <w:r>
+                              <w:t>du multi</w:t>
+                            </w:r>
+                          </w:p>
+                          <w:p/>
+                          <w:p/>
+                          <w:p/>
+                          <w:p/>
+                        </w:txbxContent>
+                      </wps:txbx>
+                      <wps:bodyPr rot="0" vert="horz" wrap="square" lIns="91440" tIns="45720" rIns="91440" bIns="45720" anchor="t" anchorCtr="0">
+                        <a:noAutofit/>
+                      </wps:bodyPr>
+                    </wps:wsp>
+                  </a:graphicData>
+                </a:graphic>
+                <wp14:sizeRelH relativeFrom="margin">
+                  <wp14:pctWidth>0</wp14:pctWidth>
+                </wp14:sizeRelH>
+                <wp14:sizeRelV relativeFrom="margin">
+                  <wp14:pctHeight>0</wp14:pctHeight>
+                </wp14:sizeRelV>
+              </wp:anchor>
+            </w:drawing>
+          </mc:Choice>
+          <mc:Fallback>
+            <w:pict>
+              <v:shape id="_x0000_s1028" type="#_x0000_t202" style="position:absolute;margin-left:126.95pt;margin-top:143.25pt;width:179.65pt;height:134.25pt;z-index:251689984;visibility:visible;mso-wrap-style:square;mso-width-percent:0;mso-height-percent:0;mso-wrap-distance-left:9pt;mso-wrap-distance-top:0;mso-wrap-distance-right:9pt;mso-wrap-distance-bottom:0;mso-position-horizontal:absolute;mso-position-horizontal-relative:text;mso-position-vertical:absolute;mso-position-vertical-relative:text;mso-width-percent:0;mso-height-percent:0;mso-width-relative:margin;mso-height-relative:margin;v-text-anchor:top" o:gfxdata="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" strokecolor="black [3213]">
+                <v:textbox>
+                  <w:txbxContent>
+                    <w:p>
+                      <w:pPr>
+                        <w:jc w:val="center"/>
+                      </w:pPr>
+                      <w:r>
+                        <w:t xml:space="preserve">Image </w:t>
+                      </w:r>
+                      <w:r>
+                        <w:t>du multi</w:t>
+                      </w:r>
+                    </w:p>
+                    <w:p/>
+                    <w:p/>
+                    <w:p/>
+                    <w:p/>
+                  </w:txbxContent>
+                </v:textbox>
+              </v:shape>
+            </w:pict>
+          </mc:Fallback>
+        </mc:AlternateContent>
+      </w:r>
+      <w:r>
+        <w:rPr>
+          <w:noProof/>
+          <w:sz w:val="30"/>
+          <w:szCs w:val="30"/>
+          <w:lang w:eastAsia="fr-FR"/>
+        </w:rPr>
+        <w:drawing>
+          <wp:anchor distT="0" distB="0" distL="114300" distR="114300" simplePos="0" relativeHeight="251686912" behindDoc="0" locked="0" layoutInCell="1" allowOverlap="1" wp14:anchorId="5576B4D2" wp14:editId="4603CEEE">
+            <wp:simplePos x="0" y="0"/>
+            <wp:positionH relativeFrom="column">
+              <wp:posOffset>-562610</wp:posOffset>
+            </wp:positionH>
+            <wp:positionV relativeFrom="paragraph">
+              <wp:posOffset>1819275</wp:posOffset>
+            </wp:positionV>
+            <wp:extent cx="2141220" cy="1704975"/>
+            <wp:effectExtent l="0" t="0" r="0" b="9525"/>
+            <wp:wrapNone/>
+            <wp:docPr id="10" name="Image 10"/>
+            <wp:cNvGraphicFramePr>
+              <a:graphicFrameLocks xmlns:a="http://schemas.openxmlformats.org/drawingml/2006/main" noChangeAspect="1"/>
+            </wp:cNvGraphicFramePr>
+            <a:graphic xmlns:a="http://schemas.openxmlformats.org/drawingml/2006/main">
+              <a:graphicData uri="http://schemas.openxmlformats.org/drawingml/2006/picture">
+                <pic:pic xmlns:pic="http://schemas.openxmlformats.org/drawingml/2006/picture">
+                  <pic:nvPicPr>
+                    <pic:cNvPr id="0" name="Photo2.png"/>
+                    <pic:cNvPicPr/>
+                  </pic:nvPicPr>
+                  <pic:blipFill>
+                    <a:blip r:embed="rId7" cstate="print">
+                      <a:extLst>
+                        <a:ext uri="{28A0092B-C50C-407E-A947-70E740481C1C}">
+                          <a14:useLocalDpi xmlns:a14="http://schemas.microsoft.com/office/drawing/2010/main" val="0"/>
+                        </a:ext>
+                      </a:extLst>
+                    </a:blip>
+                    <a:stretch>
+                      <a:fillRect/>
+                    </a:stretch>
+                  </pic:blipFill>
+                  <pic:spPr>
+                    <a:xfrm>
+                      <a:off x="0" y="0"/>
+                      <a:ext cx="2141220" cy="1704975"/>
+                    </a:xfrm>
+                    <a:prstGeom prst="rect">
+                      <a:avLst/>
+                    </a:prstGeom>
+                  </pic:spPr>
+                </pic:pic>
+              </a:graphicData>
+            </a:graphic>
+            <wp14:sizeRelH relativeFrom="margin">
+              <wp14:pctWidth>0</wp14:pctWidth>
+            </wp14:sizeRelH>
+            <wp14:sizeRelV relativeFrom="margin">
+              <wp14:pctHeight>0</wp14:pctHeight>
+            </wp14:sizeRelV>
+          </wp:anchor>
+        </w:drawing>
+      </w:r>
+      <w:r>
+        <w:rPr>
+          <w:noProof/>
+          <w:sz w:val="30"/>
+          <w:szCs w:val="30"/>
+          <w:lang w:eastAsia="fr-FR"/>
+        </w:rPr>
+        <w:drawing>
+          <wp:anchor distT="0" distB="0" distL="114300" distR="114300" simplePos="0" relativeHeight="251687936" behindDoc="0" locked="0" layoutInCell="1" allowOverlap="1" wp14:anchorId="1B2656DB" wp14:editId="28DED398">
+            <wp:simplePos x="0" y="0"/>
+            <wp:positionH relativeFrom="column">
+              <wp:posOffset>3960529</wp:posOffset>
+            </wp:positionH>
+            <wp:positionV relativeFrom="paragraph">
+              <wp:posOffset>1819550</wp:posOffset>
+            </wp:positionV>
+            <wp:extent cx="2198977" cy="1705232"/>
+            <wp:effectExtent l="0" t="0" r="0" b="0"/>
+            <wp:wrapNone/>
+            <wp:docPr id="9" name="Image 9"/>
+            <wp:cNvGraphicFramePr>
+              <a:graphicFrameLocks xmlns:a="http://schemas.openxmlformats.org/drawingml/2006/main" noChangeAspect="1"/>
+            </wp:cNvGraphicFramePr>
+            <a:graphic xmlns:a="http://schemas.openxmlformats.org/drawingml/2006/main">
+              <a:graphicData uri="http://schemas.openxmlformats.org/drawingml/2006/picture">
+                <pic:pic xmlns:pic="http://schemas.openxmlformats.org/drawingml/2006/picture">
+                  <pic:nvPicPr>
+                    <pic:cNvPr id="0" name="Photo1.png"/>
+                    <pic:cNvPicPr/>
+                  </pic:nvPicPr>
+                  <pic:blipFill>
+                    <a:blip r:embed="rId8" cstate="print">
+                      <a:extLst>
+                        <a:ext uri="{28A0092B-C50C-407E-A947-70E740481C1C}">
+                          <a14:useLocalDpi xmlns:a14="http://schemas.microsoft.com/office/drawing/2010/main" val="0"/>
+                        </a:ext>
+                      </a:extLst>
+                    </a:blip>
+                    <a:stretch>
+                      <a:fillRect/>
+                    </a:stretch>
+                  </pic:blipFill>
+                  <pic:spPr>
+                    <a:xfrm>
+                      <a:off x="0" y="0"/>
+                      <a:ext cx="2198370" cy="1704761"/>
+                    </a:xfrm>
+                    <a:prstGeom prst="rect">
+                      <a:avLst/>
+                    </a:prstGeom>
+                  </pic:spPr>
+                </pic:pic>
+              </a:graphicData>
+            </a:graphic>
+            <wp14:sizeRelH relativeFrom="margin">
+              <wp14:pctWidth>0</wp14:pctWidth>
+            </wp14:sizeRelH>
+            <wp14:sizeRelV relativeFrom="margin">
+              <wp14:pctHeight>0</wp14:pctHeight>
+            </wp14:sizeRelV>
+          </wp:anchor>
+        </w:drawing>
+      </w:r>
+      <w:r>
+        <w:rPr>
+          <w:noProof/>
+          <w:sz w:val="30"/>
+          <w:szCs w:val="30"/>
+          <w:lang w:eastAsia="fr-FR"/>
+        </w:rPr>
+        <mc:AlternateContent>
+          <mc:Choice Requires="wps">
+            <w:drawing>
+              <wp:anchor distT="0" distB="0" distL="114300" distR="114300" simplePos="0" relativeHeight="251685888" behindDoc="0" locked="0" layoutInCell="1" allowOverlap="1" wp14:anchorId="20662F0D" wp14:editId="0B27BE13">
                 <wp:simplePos x="0" y="0"/>
                 <wp:positionH relativeFrom="column">
                   <wp:posOffset>-191341</wp:posOffset>
@@ -448,11 +839,7 @@
                               <w:pStyle w:val="Sansinterligne"/>
                             </w:pPr>
                             <w:r>
-                              <w:t>-Rajout du site web en page d</w:t>
-                            </w:r>
-                            <w:bookmarkStart w:id="0" w:name="_GoBack"/>
-                            <w:r>
-                              <w:t>e la page</w:t>
+                              <w:t>-Rajout du site web en page de la page</w:t>
                             </w:r>
                           </w:p>
                           <w:p>
@@ -482,7 +869,6 @@
                           <w:p/>
                           <w:p/>
                           <w:p/>
-                          <w:bookmarkEnd w:id="0"/>
                           <w:p/>
                         </w:txbxContent>
                       </wps:txbx>
@@ -565,136 +951,10 @@
           <w:szCs w:val="30"/>
           <w:lang w:eastAsia="fr-FR"/>
         </w:rPr>
-        <w:drawing>
-          <wp:anchor distT="0" distB="0" distL="114300" distR="114300" simplePos="0" relativeHeight="251683840" behindDoc="0" locked="0" layoutInCell="1" allowOverlap="1">
-            <wp:simplePos x="0" y="0"/>
-            <wp:positionH relativeFrom="column">
-              <wp:posOffset>4908131</wp:posOffset>
-            </wp:positionH>
-            <wp:positionV relativeFrom="paragraph">
-              <wp:posOffset>5221502</wp:posOffset>
-            </wp:positionV>
-            <wp:extent cx="888492" cy="560173"/>
-            <wp:effectExtent l="0" t="0" r="6985" b="0"/>
-            <wp:wrapNone/>
-            <wp:docPr id="15" name="Image 15"/>
-            <wp:cNvGraphicFramePr>
-              <a:graphicFrameLocks xmlns:a="http://schemas.openxmlformats.org/drawingml/2006/main" noChangeAspect="1"/>
-            </wp:cNvGraphicFramePr>
-            <a:graphic xmlns:a="http://schemas.openxmlformats.org/drawingml/2006/main">
-              <a:graphicData uri="http://schemas.openxmlformats.org/drawingml/2006/picture">
-                <pic:pic xmlns:pic="http://schemas.openxmlformats.org/drawingml/2006/picture">
-                  <pic:nvPicPr>
-                    <pic:cNvPr id="0" name="nambu2.jpg"/>
-                    <pic:cNvPicPr/>
-                  </pic:nvPicPr>
-                  <pic:blipFill>
-                    <a:blip r:embed="rId5" cstate="print">
-                      <a:extLst>
-                        <a:ext uri="{28A0092B-C50C-407E-A947-70E740481C1C}">
-                          <a14:useLocalDpi xmlns:a14="http://schemas.microsoft.com/office/drawing/2010/main" val="0"/>
-                        </a:ext>
-                      </a:extLst>
-                    </a:blip>
-                    <a:stretch>
-                      <a:fillRect/>
-                    </a:stretch>
-                  </pic:blipFill>
-                  <pic:spPr>
-                    <a:xfrm>
-                      <a:off x="0" y="0"/>
-                      <a:ext cx="888492" cy="560173"/>
-                    </a:xfrm>
-                    <a:prstGeom prst="rect">
-                      <a:avLst/>
-                    </a:prstGeom>
-                  </pic:spPr>
-                </pic:pic>
-              </a:graphicData>
-            </a:graphic>
-            <wp14:sizeRelH relativeFrom="margin">
-              <wp14:pctWidth>0</wp14:pctWidth>
-            </wp14:sizeRelH>
-            <wp14:sizeRelV relativeFrom="margin">
-              <wp14:pctHeight>0</wp14:pctHeight>
-            </wp14:sizeRelV>
-          </wp:anchor>
-        </w:drawing>
-      </w:r>
-      <w:r>
-        <w:rPr>
-          <w:noProof/>
-          <w:sz w:val="30"/>
-          <w:szCs w:val="30"/>
-          <w:lang w:eastAsia="fr-FR"/>
-        </w:rPr>
-        <w:drawing>
-          <wp:anchor distT="0" distB="0" distL="114300" distR="114300" simplePos="0" relativeHeight="251682816" behindDoc="0" locked="0" layoutInCell="1" allowOverlap="1">
-            <wp:simplePos x="0" y="0"/>
-            <wp:positionH relativeFrom="column">
-              <wp:posOffset>7119</wp:posOffset>
-            </wp:positionH>
-            <wp:positionV relativeFrom="paragraph">
-              <wp:posOffset>5160663</wp:posOffset>
-            </wp:positionV>
-            <wp:extent cx="864870" cy="576760"/>
-            <wp:effectExtent l="0" t="0" r="0" b="0"/>
-            <wp:wrapNone/>
-            <wp:docPr id="2" name="Image 2"/>
-            <wp:cNvGraphicFramePr>
-              <a:graphicFrameLocks xmlns:a="http://schemas.openxmlformats.org/drawingml/2006/main" noChangeAspect="1"/>
-            </wp:cNvGraphicFramePr>
-            <a:graphic xmlns:a="http://schemas.openxmlformats.org/drawingml/2006/main">
-              <a:graphicData uri="http://schemas.openxmlformats.org/drawingml/2006/picture">
-                <pic:pic xmlns:pic="http://schemas.openxmlformats.org/drawingml/2006/picture">
-                  <pic:nvPicPr>
-                    <pic:cNvPr id="0" name="nambu1.jpg"/>
-                    <pic:cNvPicPr/>
-                  </pic:nvPicPr>
-                  <pic:blipFill>
-                    <a:blip r:embed="rId6" cstate="print">
-                      <a:extLst>
-                        <a:ext uri="{28A0092B-C50C-407E-A947-70E740481C1C}">
-                          <a14:useLocalDpi xmlns:a14="http://schemas.microsoft.com/office/drawing/2010/main" val="0"/>
-                        </a:ext>
-                      </a:extLst>
-                    </a:blip>
-                    <a:stretch>
-                      <a:fillRect/>
-                    </a:stretch>
-                  </pic:blipFill>
-                  <pic:spPr>
-                    <a:xfrm>
-                      <a:off x="0" y="0"/>
-                      <a:ext cx="864870" cy="576760"/>
-                    </a:xfrm>
-                    <a:prstGeom prst="rect">
-                      <a:avLst/>
-                    </a:prstGeom>
-                  </pic:spPr>
-                </pic:pic>
-              </a:graphicData>
-            </a:graphic>
-            <wp14:sizeRelH relativeFrom="margin">
-              <wp14:pctWidth>0</wp14:pctWidth>
-            </wp14:sizeRelH>
-            <wp14:sizeRelV relativeFrom="margin">
-              <wp14:pctHeight>0</wp14:pctHeight>
-            </wp14:sizeRelV>
-          </wp:anchor>
-        </w:drawing>
-      </w:r>
-      <w:r>
-        <w:rPr>
-          <w:noProof/>
-          <w:sz w:val="30"/>
-          <w:szCs w:val="30"/>
-          <w:lang w:eastAsia="fr-FR"/>
-        </w:rPr>
         <mc:AlternateContent>
           <mc:Choice Requires="wps">
             <w:drawing>
-              <wp:anchor distT="0" distB="0" distL="114300" distR="114300" simplePos="0" relativeHeight="251681792" behindDoc="0" locked="0" layoutInCell="1" allowOverlap="1" wp14:anchorId="6779AC46" wp14:editId="41D2DB83">
+              <wp:anchor distT="0" distB="0" distL="114300" distR="114300" simplePos="0" relativeHeight="251681792" behindDoc="0" locked="0" layoutInCell="1" allowOverlap="1" wp14:anchorId="12C4DA24" wp14:editId="24F15858">
                 <wp:simplePos x="0" y="0"/>
                 <wp:positionH relativeFrom="column">
                   <wp:posOffset>203200</wp:posOffset>
@@ -768,7 +1028,7 @@
           </mc:Choice>
           <mc:Fallback>
             <w:pict>
-              <v:shape id="_x0000_s1029" type="#_x0000_t202" style="position:absolute;margin-left:16pt;margin-top:467.55pt;width:440.4pt;height:26.55pt;z-index:251681792;visibility:visible;mso-wrap-style:square;mso-width-percent:0;mso-height-percent:0;mso-wrap-distance-left:9pt;mso-wrap-distance-top:0;mso-wrap-distance-right:9pt;mso-wrap-distance-bottom:0;mso-position-horizontal:absolute;mso-position-horizontal-relative:text;mso-position-vertical:absolute;mso-position-vertical-relative:text;mso-width-percent:0;mso-height-percent:0;mso-width-relative:margin;mso-height-relative:margin;v-text-anchor:top" o:gfxdata="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" strokecolor="black [3213]">
+              <v:shape id="_x0000_s1030" type="#_x0000_t202" style="position:absolute;margin-left:16pt;margin-top:467.55pt;width:440.4pt;height:26.55pt;z-index:251681792;visibility:visible;mso-wrap-style:square;mso-width-percent:0;mso-height-percent:0;mso-wrap-distance-left:9pt;mso-wrap-distance-top:0;mso-wrap-distance-right:9pt;mso-wrap-distance-bottom:0;mso-position-horizontal:absolute;mso-position-horizontal-relative:text;mso-position-vertical:absolute;mso-position-vertical-relative:text;mso-width-percent:0;mso-height-percent:0;mso-width-relative:margin;mso-height-relative:margin;v-text-anchor:top" o:gfxdata="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" strokecolor="black [3213]">
                 <v:textbox>
                   <w:txbxContent>
                     <w:p>
@@ -800,7 +1060,7 @@
         <mc:AlternateContent>
           <mc:Choice Requires="wps">
             <w:drawing>
-              <wp:anchor distT="0" distB="0" distL="114300" distR="114300" simplePos="0" relativeHeight="251675648" behindDoc="0" locked="0" layoutInCell="1" allowOverlap="1" wp14:anchorId="3875B717" wp14:editId="16FDC2ED">
+              <wp:anchor distT="0" distB="0" distL="114300" distR="114300" simplePos="0" relativeHeight="251675648" behindDoc="0" locked="0" layoutInCell="1" allowOverlap="1" wp14:anchorId="59D6E376" wp14:editId="23E10840">
                 <wp:simplePos x="0" y="0"/>
                 <wp:positionH relativeFrom="column">
                   <wp:posOffset>870722</wp:posOffset>
@@ -930,7 +1190,7 @@
         <mc:AlternateContent>
           <mc:Choice Requires="wps">
             <w:drawing>
-              <wp:anchor distT="0" distB="0" distL="114300" distR="114300" simplePos="0" relativeHeight="251667456" behindDoc="0" locked="0" layoutInCell="1" allowOverlap="1" wp14:anchorId="7BCD30A0" wp14:editId="09CF5354">
+              <wp:anchor distT="0" distB="0" distL="114300" distR="114300" simplePos="0" relativeHeight="251667456" behindDoc="0" locked="0" layoutInCell="1" allowOverlap="1" wp14:anchorId="0B0645B0" wp14:editId="0AAC1A87">
                 <wp:simplePos x="0" y="0"/>
                 <wp:positionH relativeFrom="column">
                   <wp:posOffset>3886200</wp:posOffset>
@@ -1106,7 +1366,7 @@
         <mc:AlternateContent>
           <mc:Choice Requires="wps">
             <w:drawing>
-              <wp:anchor distT="0" distB="0" distL="114300" distR="114300" simplePos="0" relativeHeight="251677696" behindDoc="0" locked="0" layoutInCell="1" allowOverlap="1" wp14:anchorId="71BC71E3" wp14:editId="656A1064">
+              <wp:anchor distT="0" distB="0" distL="114300" distR="114300" simplePos="0" relativeHeight="251677696" behindDoc="0" locked="0" layoutInCell="1" allowOverlap="1" wp14:anchorId="07825941" wp14:editId="2EA6CC89">
                 <wp:simplePos x="0" y="0"/>
                 <wp:positionH relativeFrom="column">
                   <wp:posOffset>1785620</wp:posOffset>
@@ -1240,7 +1500,7 @@
         <mc:AlternateContent>
           <mc:Choice Requires="wps">
             <w:drawing>
-              <wp:anchor distT="0" distB="0" distL="114300" distR="114300" simplePos="0" relativeHeight="251679744" behindDoc="0" locked="0" layoutInCell="1" allowOverlap="1" wp14:anchorId="3103C124" wp14:editId="781562BC">
+              <wp:anchor distT="0" distB="0" distL="114300" distR="114300" simplePos="0" relativeHeight="251679744" behindDoc="0" locked="0" layoutInCell="1" allowOverlap="1" wp14:anchorId="500166E8" wp14:editId="60D5A287">
                 <wp:simplePos x="0" y="0"/>
                 <wp:positionH relativeFrom="column">
                   <wp:posOffset>-562610</wp:posOffset>
@@ -1328,7 +1588,7 @@
           </mc:Choice>
           <mc:Fallback>
             <w:pict>
-              <v:shape id="_x0000_s1033" type="#_x0000_t202" style="position:absolute;margin-left:-44.3pt;margin-top:287.25pt;width:171.2pt;height:111.55pt;z-index:251679744;visibility:visible;mso-wrap-style:square;mso-width-percent:0;mso-height-percent:0;mso-wrap-distance-left:9pt;mso-wrap-distance-top:0;mso-wrap-distance-right:9pt;mso-wrap-distance-bottom:0;mso-position-horizontal:absolute;mso-position-horizontal-relative:text;mso-position-vertical:absolute;mso-position-vertical-relative:text;mso-width-percent:0;mso-height-percent:0;mso-width-relative:margin;mso-height-relative:margin;v-text-anchor:top" o:gfxdata="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" strokecolor="white [3212]">
+              <v:shape id="_x0000_s1034" type="#_x0000_t202" style="position:absolute;margin-left:-44.3pt;margin-top:287.25pt;width:171.2pt;height:111.55pt;z-index:251679744;visibility:visible;mso-wrap-style:square;mso-width-percent:0;mso-height-percent:0;mso-wrap-distance-left:9pt;mso-wrap-distance-top:0;mso-wrap-distance-right:9pt;mso-wrap-distance-bottom:0;mso-position-horizontal:absolute;mso-position-horizontal-relative:text;mso-position-vertical:absolute;mso-position-vertical-relative:text;mso-width-percent:0;mso-height-percent:0;mso-width-relative:margin;mso-height-relative:margin;v-text-anchor:top" o:gfxdata="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" strokecolor="white [3212]">
                 <v:textbox>
                   <w:txbxContent>
                     <w:p>
@@ -1351,306 +1611,6 @@
                     <w:p>
                       <w:r>
                         <w:t>Incarnez un soldat américain de la seconde guerre mondiale et vivez son histoire dans un mode campagne à couper le souffle.</w:t>
-                      </w:r>
-                    </w:p>
-                    <w:p/>
-                    <w:p/>
-                    <w:p/>
-                    <w:p/>
-                  </w:txbxContent>
-                </v:textbox>
-              </v:shape>
-            </w:pict>
-          </mc:Fallback>
-        </mc:AlternateContent>
-      </w:r>
-      <w:r>
-        <w:rPr>
-          <w:noProof/>
-          <w:sz w:val="30"/>
-          <w:szCs w:val="30"/>
-          <w:lang w:eastAsia="fr-FR"/>
-        </w:rPr>
-        <mc:AlternateContent>
-          <mc:Choice Requires="wps">
-            <w:drawing>
-              <wp:anchor distT="0" distB="0" distL="114300" distR="114300" simplePos="0" relativeHeight="251665408" behindDoc="0" locked="0" layoutInCell="1" allowOverlap="1" wp14:anchorId="10F9959D" wp14:editId="51ED6926">
-                <wp:simplePos x="0" y="0"/>
-                <wp:positionH relativeFrom="column">
-                  <wp:posOffset>3963670</wp:posOffset>
-                </wp:positionH>
-                <wp:positionV relativeFrom="paragraph">
-                  <wp:posOffset>1707515</wp:posOffset>
-                </wp:positionV>
-                <wp:extent cx="2100580" cy="1820545"/>
-                <wp:effectExtent l="0" t="0" r="13970" b="27305"/>
-                <wp:wrapNone/>
-                <wp:docPr id="5" name="Zone de texte 2"/>
-                <wp:cNvGraphicFramePr>
-                  <a:graphicFrameLocks xmlns:a="http://schemas.openxmlformats.org/drawingml/2006/main"/>
-                </wp:cNvGraphicFramePr>
-                <a:graphic xmlns:a="http://schemas.openxmlformats.org/drawingml/2006/main">
-                  <a:graphicData uri="http://schemas.microsoft.com/office/word/2010/wordprocessingShape">
-                    <wps:wsp>
-                      <wps:cNvSpPr txBox="1">
-                        <a:spLocks noChangeArrowheads="1"/>
-                      </wps:cNvSpPr>
-                      <wps:spPr bwMode="auto">
-                        <a:xfrm>
-                          <a:off x="0" y="0"/>
-                          <a:ext cx="2100580" cy="1820545"/>
-                        </a:xfrm>
-                        <a:prstGeom prst="rect">
-                          <a:avLst/>
-                        </a:prstGeom>
-                        <a:solidFill>
-                          <a:srgbClr val="FFFFFF"/>
-                        </a:solidFill>
-                        <a:ln w="9525">
-                          <a:solidFill>
-                            <a:srgbClr val="000000"/>
-                          </a:solidFill>
-                          <a:miter lim="800000"/>
-                          <a:headEnd/>
-                          <a:tailEnd/>
-                        </a:ln>
-                      </wps:spPr>
-                      <wps:txbx>
-                        <w:txbxContent>
-                          <w:p>
-                            <w:r>
-                              <w:t>Image</w:t>
-                            </w:r>
-                          </w:p>
-                          <w:p/>
-                          <w:p/>
-                          <w:p/>
-                          <w:p/>
-                        </w:txbxContent>
-                      </wps:txbx>
-                      <wps:bodyPr rot="0" vert="horz" wrap="square" lIns="91440" tIns="45720" rIns="91440" bIns="45720" anchor="t" anchorCtr="0">
-                        <a:noAutofit/>
-                      </wps:bodyPr>
-                    </wps:wsp>
-                  </a:graphicData>
-                </a:graphic>
-                <wp14:sizeRelH relativeFrom="margin">
-                  <wp14:pctWidth>0</wp14:pctWidth>
-                </wp14:sizeRelH>
-                <wp14:sizeRelV relativeFrom="margin">
-                  <wp14:pctHeight>0</wp14:pctHeight>
-                </wp14:sizeRelV>
-              </wp:anchor>
-            </w:drawing>
-          </mc:Choice>
-          <mc:Fallback>
-            <w:pict>
-              <v:shape id="_x0000_s1034" type="#_x0000_t202" style="position:absolute;margin-left:312.1pt;margin-top:134.45pt;width:165.4pt;height:143.35pt;z-index:251665408;visibility:visible;mso-wrap-style:square;mso-width-percent:0;mso-height-percent:0;mso-wrap-distance-left:9pt;mso-wrap-distance-top:0;mso-wrap-distance-right:9pt;mso-wrap-distance-bottom:0;mso-position-horizontal:absolute;mso-position-horizontal-relative:text;mso-position-vertical:absolute;mso-position-vertical-relative:text;mso-width-percent:0;mso-height-percent:0;mso-width-relative:margin;mso-height-relative:margin;v-text-anchor:top" o:gfxdata="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">
-                <v:textbox>
-                  <w:txbxContent>
-                    <w:p>
-                      <w:r>
-                        <w:t>Image</w:t>
-                      </w:r>
-                    </w:p>
-                    <w:p/>
-                    <w:p/>
-                    <w:p/>
-                    <w:p/>
-                  </w:txbxContent>
-                </v:textbox>
-              </v:shape>
-            </w:pict>
-          </mc:Fallback>
-        </mc:AlternateContent>
-      </w:r>
-      <w:r>
-        <w:rPr>
-          <w:noProof/>
-          <w:sz w:val="30"/>
-          <w:szCs w:val="30"/>
-          <w:lang w:eastAsia="fr-FR"/>
-        </w:rPr>
-        <mc:AlternateContent>
-          <mc:Choice Requires="wps">
-            <w:drawing>
-              <wp:anchor distT="0" distB="0" distL="114300" distR="114300" simplePos="0" relativeHeight="251663360" behindDoc="0" locked="0" layoutInCell="1" allowOverlap="1" wp14:anchorId="1BE7AABA" wp14:editId="218D65D5">
-                <wp:simplePos x="0" y="0"/>
-                <wp:positionH relativeFrom="column">
-                  <wp:posOffset>1789430</wp:posOffset>
-                </wp:positionH>
-                <wp:positionV relativeFrom="paragraph">
-                  <wp:posOffset>1707515</wp:posOffset>
-                </wp:positionV>
-                <wp:extent cx="2100580" cy="1820545"/>
-                <wp:effectExtent l="0" t="0" r="13970" b="27305"/>
-                <wp:wrapNone/>
-                <wp:docPr id="4" name="Zone de texte 2"/>
-                <wp:cNvGraphicFramePr>
-                  <a:graphicFrameLocks xmlns:a="http://schemas.openxmlformats.org/drawingml/2006/main"/>
-                </wp:cNvGraphicFramePr>
-                <a:graphic xmlns:a="http://schemas.openxmlformats.org/drawingml/2006/main">
-                  <a:graphicData uri="http://schemas.microsoft.com/office/word/2010/wordprocessingShape">
-                    <wps:wsp>
-                      <wps:cNvSpPr txBox="1">
-                        <a:spLocks noChangeArrowheads="1"/>
-                      </wps:cNvSpPr>
-                      <wps:spPr bwMode="auto">
-                        <a:xfrm>
-                          <a:off x="0" y="0"/>
-                          <a:ext cx="2100580" cy="1820545"/>
-                        </a:xfrm>
-                        <a:prstGeom prst="rect">
-                          <a:avLst/>
-                        </a:prstGeom>
-                        <a:solidFill>
-                          <a:srgbClr val="FFFFFF"/>
-                        </a:solidFill>
-                        <a:ln w="9525">
-                          <a:solidFill>
-                            <a:srgbClr val="000000"/>
-                          </a:solidFill>
-                          <a:miter lim="800000"/>
-                          <a:headEnd/>
-                          <a:tailEnd/>
-                        </a:ln>
-                      </wps:spPr>
-                      <wps:txbx>
-                        <w:txbxContent>
-                          <w:p>
-                            <w:r>
-                              <w:t>Image</w:t>
-                            </w:r>
-                          </w:p>
-                          <w:p/>
-                          <w:p/>
-                          <w:p/>
-                          <w:p/>
-                        </w:txbxContent>
-                      </wps:txbx>
-                      <wps:bodyPr rot="0" vert="horz" wrap="square" lIns="91440" tIns="45720" rIns="91440" bIns="45720" anchor="t" anchorCtr="0">
-                        <a:noAutofit/>
-                      </wps:bodyPr>
-                    </wps:wsp>
-                  </a:graphicData>
-                </a:graphic>
-                <wp14:sizeRelH relativeFrom="margin">
-                  <wp14:pctWidth>0</wp14:pctWidth>
-                </wp14:sizeRelH>
-                <wp14:sizeRelV relativeFrom="margin">
-                  <wp14:pctHeight>0</wp14:pctHeight>
-                </wp14:sizeRelV>
-              </wp:anchor>
-            </w:drawing>
-          </mc:Choice>
-          <mc:Fallback>
-            <w:pict>
-              <v:shape id="_x0000_s1035" type="#_x0000_t202" style="position:absolute;margin-left:140.9pt;margin-top:134.45pt;width:165.4pt;height:143.35pt;z-index:251663360;visibility:visible;mso-wrap-style:square;mso-width-percent:0;mso-height-percent:0;mso-wrap-distance-left:9pt;mso-wrap-distance-top:0;mso-wrap-distance-right:9pt;mso-wrap-distance-bottom:0;mso-position-horizontal:absolute;mso-position-horizontal-relative:text;mso-position-vertical:absolute;mso-position-vertical-relative:text;mso-width-percent:0;mso-height-percent:0;mso-width-relative:margin;mso-height-relative:margin;v-text-anchor:top" o:gfxdata="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">
-                <v:textbox>
-                  <w:txbxContent>
-                    <w:p>
-                      <w:r>
-                        <w:t>Image</w:t>
-                      </w:r>
-                    </w:p>
-                    <w:p/>
-                    <w:p/>
-                    <w:p/>
-                    <w:p/>
-                  </w:txbxContent>
-                </v:textbox>
-              </v:shape>
-            </w:pict>
-          </mc:Fallback>
-        </mc:AlternateContent>
-      </w:r>
-      <w:r>
-        <w:rPr>
-          <w:noProof/>
-          <w:sz w:val="30"/>
-          <w:szCs w:val="30"/>
-          <w:lang w:eastAsia="fr-FR"/>
-        </w:rPr>
-        <mc:AlternateContent>
-          <mc:Choice Requires="wps">
-            <w:drawing>
-              <wp:anchor distT="0" distB="0" distL="114300" distR="114300" simplePos="0" relativeHeight="251661312" behindDoc="0" locked="0" layoutInCell="1" allowOverlap="1" wp14:anchorId="48886210" wp14:editId="3326D6CE">
-                <wp:simplePos x="0" y="0"/>
-                <wp:positionH relativeFrom="column">
-                  <wp:posOffset>-463550</wp:posOffset>
-                </wp:positionH>
-                <wp:positionV relativeFrom="paragraph">
-                  <wp:posOffset>1703705</wp:posOffset>
-                </wp:positionV>
-                <wp:extent cx="2100580" cy="1820545"/>
-                <wp:effectExtent l="0" t="0" r="13970" b="27305"/>
-                <wp:wrapNone/>
-                <wp:docPr id="1" name="Zone de texte 2"/>
-                <wp:cNvGraphicFramePr>
-                  <a:graphicFrameLocks xmlns:a="http://schemas.openxmlformats.org/drawingml/2006/main"/>
-                </wp:cNvGraphicFramePr>
-                <a:graphic xmlns:a="http://schemas.openxmlformats.org/drawingml/2006/main">
-                  <a:graphicData uri="http://schemas.microsoft.com/office/word/2010/wordprocessingShape">
-                    <wps:wsp>
-                      <wps:cNvSpPr txBox="1">
-                        <a:spLocks noChangeArrowheads="1"/>
-                      </wps:cNvSpPr>
-                      <wps:spPr bwMode="auto">
-                        <a:xfrm>
-                          <a:off x="0" y="0"/>
-                          <a:ext cx="2100580" cy="1820545"/>
-                        </a:xfrm>
-                        <a:prstGeom prst="rect">
-                          <a:avLst/>
-                        </a:prstGeom>
-                        <a:solidFill>
-                          <a:srgbClr val="FFFFFF"/>
-                        </a:solidFill>
-                        <a:ln w="9525">
-                          <a:solidFill>
-                            <a:srgbClr val="000000"/>
-                          </a:solidFill>
-                          <a:miter lim="800000"/>
-                          <a:headEnd/>
-                          <a:tailEnd/>
-                        </a:ln>
-                      </wps:spPr>
-                      <wps:txbx>
-                        <w:txbxContent>
-                          <w:p>
-                            <w:r>
-                              <w:t>Image</w:t>
-                            </w:r>
-                          </w:p>
-                          <w:p/>
-                          <w:p/>
-                          <w:p/>
-                          <w:p/>
-                        </w:txbxContent>
-                      </wps:txbx>
-                      <wps:bodyPr rot="0" vert="horz" wrap="square" lIns="91440" tIns="45720" rIns="91440" bIns="45720" anchor="t" anchorCtr="0">
-                        <a:noAutofit/>
-                      </wps:bodyPr>
-                    </wps:wsp>
-                  </a:graphicData>
-                </a:graphic>
-                <wp14:sizeRelH relativeFrom="margin">
-                  <wp14:pctWidth>0</wp14:pctWidth>
-                </wp14:sizeRelH>
-                <wp14:sizeRelV relativeFrom="margin">
-                  <wp14:pctHeight>0</wp14:pctHeight>
-                </wp14:sizeRelV>
-              </wp:anchor>
-            </w:drawing>
-          </mc:Choice>
-          <mc:Fallback>
-            <w:pict>
-              <v:shape id="_x0000_s1036" type="#_x0000_t202" style="position:absolute;margin-left:-36.5pt;margin-top:134.15pt;width:165.4pt;height:143.35pt;z-index:251661312;visibility:visible;mso-wrap-style:square;mso-width-percent:0;mso-height-percent:0;mso-wrap-distance-left:9pt;mso-wrap-distance-top:0;mso-wrap-distance-right:9pt;mso-wrap-distance-bottom:0;mso-position-horizontal:absolute;mso-position-horizontal-relative:text;mso-position-vertical:absolute;mso-position-vertical-relative:text;mso-width-percent:0;mso-height-percent:0;mso-width-relative:margin;mso-height-relative:margin;v-text-anchor:top" o:gfxdata="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">
-                <v:textbox>
-                  <w:txbxContent>
-                    <w:p>
-                      <w:r>
-                        <w:t>Image</w:t>
                       </w:r>
                     </w:p>
                     <w:p/>
@@ -1834,7 +1794,7 @@
   <w:style w:type="paragraph" w:default="1" w:styleId="Normal">
     <w:name w:val="Normal"/>
     <w:qFormat/>
-    <w:rsid w:val="00A906C7"/>
+    <w:rsid w:val="0021234B"/>
   </w:style>
   <w:style w:type="character" w:default="1" w:styleId="Policepardfaut">
     <w:name w:val="Default Paragraph Font"/>
@@ -2064,7 +2024,7 @@
   <w:style w:type="paragraph" w:default="1" w:styleId="Normal">
     <w:name w:val="Normal"/>
     <w:qFormat/>
-    <w:rsid w:val="00A906C7"/>
+    <w:rsid w:val="0021234B"/>
   </w:style>
   <w:style w:type="character" w:default="1" w:styleId="Policepardfaut">
     <w:name w:val="Default Paragraph Font"/>

</xml_diff>